<commit_message>
CAN and callibration done
</commit_message>
<xml_diff>
--- a/reedme.docx
+++ b/reedme.docx
@@ -297,6 +297,43 @@
       </w:hyperlink>
     </w:p>
     <w:p>
+      <w:r>
+        <w:drawing>
+          <wp:inline distT="0" distB="0" distL="0" distR="0" wp14:anchorId="5B52DB05" wp14:editId="4BA2CEFE">
+            <wp:extent cx="5940425" cy="2535555"/>
+            <wp:effectExtent l="0" t="0" r="3175" b="0"/>
+            <wp:docPr id="2" name="Рисунок 2"/>
+            <wp:cNvGraphicFramePr>
+              <a:graphicFrameLocks xmlns:a="http://schemas.openxmlformats.org/drawingml/2006/main" noChangeAspect="1"/>
+            </wp:cNvGraphicFramePr>
+            <a:graphic xmlns:a="http://schemas.openxmlformats.org/drawingml/2006/main">
+              <a:graphicData uri="http://schemas.openxmlformats.org/drawingml/2006/picture">
+                <pic:pic xmlns:pic="http://schemas.openxmlformats.org/drawingml/2006/picture">
+                  <pic:nvPicPr>
+                    <pic:cNvPr id="1" name=""/>
+                    <pic:cNvPicPr/>
+                  </pic:nvPicPr>
+                  <pic:blipFill>
+                    <a:blip r:embed="rId9"/>
+                    <a:stretch>
+                      <a:fillRect/>
+                    </a:stretch>
+                  </pic:blipFill>
+                  <pic:spPr>
+                    <a:xfrm>
+                      <a:off x="0" y="0"/>
+                      <a:ext cx="5940425" cy="2535555"/>
+                    </a:xfrm>
+                    <a:prstGeom prst="rect">
+                      <a:avLst/>
+                    </a:prstGeom>
+                  </pic:spPr>
+                </pic:pic>
+              </a:graphicData>
+            </a:graphic>
+          </wp:inline>
+        </w:drawing>
+      </w:r>
       <w:bookmarkStart w:id="0" w:name="_GoBack"/>
       <w:bookmarkEnd w:id="0"/>
     </w:p>

</xml_diff>

<commit_message>
Some comments and pressure in uint8_t
</commit_message>
<xml_diff>
--- a/reedme.docx
+++ b/reedme.docx
@@ -4,6 +4,450 @@
   <w:body>
     <w:p>
       <w:r>
+        <w:t>Маленькое описание кода:</w:t>
+      </w:r>
+    </w:p>
+    <w:p>
+      <w:r>
+        <w:t xml:space="preserve">Прием и передача посылок по </w:t>
+      </w:r>
+      <w:r>
+        <w:rPr>
+          <w:lang w:val="en-US"/>
+        </w:rPr>
+        <w:t>CAN</w:t>
+      </w:r>
+      <w:r>
+        <w:t xml:space="preserve"> происходит в бесконечном цикле</w:t>
+      </w:r>
+      <w:r>
+        <w:t xml:space="preserve"> </w:t>
+      </w:r>
+      <w:r>
+        <w:t xml:space="preserve">в </w:t>
+      </w:r>
+      <w:proofErr w:type="spellStart"/>
+      <w:r>
+        <w:t>int</w:t>
+      </w:r>
+      <w:proofErr w:type="spellEnd"/>
+      <w:r>
+        <w:t xml:space="preserve"> </w:t>
+      </w:r>
+      <w:proofErr w:type="spellStart"/>
+      <w:r>
+        <w:t>main</w:t>
+      </w:r>
+      <w:proofErr w:type="spellEnd"/>
+      <w:r>
+        <w:t>(</w:t>
+      </w:r>
+      <w:proofErr w:type="spellStart"/>
+      <w:r>
+        <w:t>void</w:t>
+      </w:r>
+      <w:proofErr w:type="spellEnd"/>
+      <w:r>
+        <w:t>)</w:t>
+      </w:r>
+      <w:r>
+        <w:t>:</w:t>
+      </w:r>
+    </w:p>
+    <w:p>
+      <w:pPr>
+        <w:rPr>
+          <w:lang w:val="en-US"/>
+        </w:rPr>
+      </w:pPr>
+      <w:r>
+        <w:t xml:space="preserve">    </w:t>
+      </w:r>
+      <w:r>
+        <w:rPr>
+          <w:lang w:val="en-US"/>
+        </w:rPr>
+        <w:t>/* USER CODE BEGIN 3 */</w:t>
+      </w:r>
+    </w:p>
+    <w:p>
+      <w:pPr>
+        <w:rPr>
+          <w:lang w:val="en-US"/>
+        </w:rPr>
+      </w:pPr>
+      <w:r>
+        <w:rPr>
+          <w:lang w:val="en-US"/>
+        </w:rPr>
+        <w:tab/>
+      </w:r>
+      <w:r>
+        <w:rPr>
+          <w:lang w:val="en-US"/>
+        </w:rPr>
+        <w:tab/>
+        <w:t>TX_</w:t>
+      </w:r>
+      <w:proofErr w:type="gramStart"/>
+      <w:r>
+        <w:rPr>
+          <w:lang w:val="en-US"/>
+        </w:rPr>
+        <w:t>data[</w:t>
+      </w:r>
+      <w:proofErr w:type="gramEnd"/>
+      <w:r>
+        <w:rPr>
+          <w:lang w:val="en-US"/>
+        </w:rPr>
+        <w:t>0] = (uint8_t) (</w:t>
+      </w:r>
+      <w:proofErr w:type="spellStart"/>
+      <w:r>
+        <w:rPr>
+          <w:lang w:val="en-US"/>
+        </w:rPr>
+        <w:t>PressureINFO_Bars</w:t>
+      </w:r>
+      <w:proofErr w:type="spellEnd"/>
+      <w:r>
+        <w:rPr>
+          <w:lang w:val="en-US"/>
+        </w:rPr>
+        <w:t>);</w:t>
+      </w:r>
+      <w:r>
+        <w:rPr>
+          <w:lang w:val="en-US"/>
+        </w:rPr>
+        <w:tab/>
+      </w:r>
+      <w:r>
+        <w:rPr>
+          <w:lang w:val="en-US"/>
+        </w:rPr>
+        <w:tab/>
+      </w:r>
+    </w:p>
+    <w:p>
+      <w:r>
+        <w:rPr>
+          <w:lang w:val="en-US"/>
+        </w:rPr>
+        <w:tab/>
+      </w:r>
+      <w:r>
+        <w:rPr>
+          <w:lang w:val="en-US"/>
+        </w:rPr>
+        <w:tab/>
+      </w:r>
+      <w:r>
+        <w:t xml:space="preserve">NeededBrakePressure = </w:t>
+      </w:r>
+      <w:proofErr w:type="spellStart"/>
+      <w:r>
+        <w:t>RX_data</w:t>
+      </w:r>
+      <w:proofErr w:type="spellEnd"/>
+      <w:r>
+        <w:t>[0];</w:t>
+      </w:r>
+    </w:p>
+    <w:p>
+      <w:pPr>
+        <w:rPr>
+          <w:lang w:val="en-US"/>
+        </w:rPr>
+      </w:pPr>
+      <w:r>
+        <w:tab/>
+      </w:r>
+      <w:r>
+        <w:tab/>
+      </w:r>
+      <w:r>
+        <w:rPr>
+          <w:lang w:val="en-US"/>
+        </w:rPr>
+        <w:t>HAL_CAN_</w:t>
+      </w:r>
+      <w:proofErr w:type="gramStart"/>
+      <w:r>
+        <w:rPr>
+          <w:lang w:val="en-US"/>
+        </w:rPr>
+        <w:t>AddTxMessage(</w:t>
+      </w:r>
+      <w:proofErr w:type="gramEnd"/>
+      <w:r>
+        <w:rPr>
+          <w:lang w:val="en-US"/>
+        </w:rPr>
+        <w:t xml:space="preserve">&amp;hcan2, &amp;pTxHeader, </w:t>
+      </w:r>
+      <w:proofErr w:type="spellStart"/>
+      <w:r>
+        <w:rPr>
+          <w:lang w:val="en-US"/>
+        </w:rPr>
+        <w:t>TX_data</w:t>
+      </w:r>
+      <w:proofErr w:type="spellEnd"/>
+      <w:r>
+        <w:rPr>
+          <w:lang w:val="en-US"/>
+        </w:rPr>
+        <w:t>, &amp;</w:t>
+      </w:r>
+      <w:proofErr w:type="spellStart"/>
+      <w:r>
+        <w:rPr>
+          <w:lang w:val="en-US"/>
+        </w:rPr>
+        <w:t>TxMailbox</w:t>
+      </w:r>
+      <w:proofErr w:type="spellEnd"/>
+      <w:r>
+        <w:rPr>
+          <w:lang w:val="en-US"/>
+        </w:rPr>
+        <w:t>);</w:t>
+      </w:r>
+    </w:p>
+    <w:p/>
+    <w:p>
+      <w:r>
+        <w:t xml:space="preserve">Большинство операций происходит в файле в </w:t>
+      </w:r>
+      <w:r>
+        <w:t>stm32f1xx_it.c</w:t>
+      </w:r>
+      <w:r>
+        <w:t>.</w:t>
+      </w:r>
+    </w:p>
+    <w:p>
+      <w:pPr>
+        <w:pStyle w:val="a4"/>
+        <w:numPr>
+          <w:ilvl w:val="0"/>
+          <w:numId w:val="1"/>
+        </w:numPr>
+      </w:pPr>
+      <w:r>
+        <w:t xml:space="preserve">Получение аналогового сигнала от датчиков, их обработка в </w:t>
+      </w:r>
+      <w:proofErr w:type="spellStart"/>
+      <w:r>
+        <w:t>void</w:t>
+      </w:r>
+      <w:proofErr w:type="spellEnd"/>
+      <w:r>
+        <w:t xml:space="preserve"> DMA1_Channel1_IRQHandler(</w:t>
+      </w:r>
+      <w:proofErr w:type="spellStart"/>
+      <w:r>
+        <w:t>void</w:t>
+      </w:r>
+      <w:proofErr w:type="spellEnd"/>
+      <w:r>
+        <w:t>)</w:t>
+      </w:r>
+    </w:p>
+    <w:p>
+      <w:pPr>
+        <w:pStyle w:val="a4"/>
+        <w:numPr>
+          <w:ilvl w:val="0"/>
+          <w:numId w:val="1"/>
+        </w:numPr>
+      </w:pPr>
+      <w:r>
+        <w:t xml:space="preserve">Обновление ШИМ отправляемого клапану </w:t>
+      </w:r>
+      <w:proofErr w:type="gramStart"/>
+      <w:r>
+        <w:t xml:space="preserve">в </w:t>
+      </w:r>
+      <w:r>
+        <w:t xml:space="preserve"> </w:t>
+      </w:r>
+      <w:proofErr w:type="spellStart"/>
+      <w:r>
+        <w:t>void</w:t>
+      </w:r>
+      <w:proofErr w:type="spellEnd"/>
+      <w:proofErr w:type="gramEnd"/>
+      <w:r>
+        <w:t xml:space="preserve"> DMA1_Channel2_IRQHandler(</w:t>
+      </w:r>
+      <w:proofErr w:type="spellStart"/>
+      <w:r>
+        <w:t>void</w:t>
+      </w:r>
+      <w:proofErr w:type="spellEnd"/>
+      <w:r>
+        <w:t>)</w:t>
+      </w:r>
+    </w:p>
+    <w:p>
+      <w:pPr>
+        <w:pStyle w:val="a4"/>
+        <w:numPr>
+          <w:ilvl w:val="0"/>
+          <w:numId w:val="1"/>
+        </w:numPr>
+      </w:pPr>
+      <w:r>
+        <w:t xml:space="preserve">Обновление </w:t>
+      </w:r>
+      <w:proofErr w:type="gramStart"/>
+      <w:r>
+        <w:t>значения</w:t>
+      </w:r>
+      <w:proofErr w:type="gramEnd"/>
+      <w:r>
+        <w:t xml:space="preserve"> требуемого клапану для установления нужного давления при помощи ПИД в </w:t>
+      </w:r>
+      <w:r>
+        <w:t>TIM1_UP_IRQHandler</w:t>
+      </w:r>
+      <w:r>
+        <w:t xml:space="preserve"> </w:t>
+      </w:r>
+      <w:r>
+        <w:t>(</w:t>
+      </w:r>
+      <w:proofErr w:type="spellStart"/>
+      <w:r>
+        <w:t>void</w:t>
+      </w:r>
+      <w:proofErr w:type="spellEnd"/>
+      <w:r>
+        <w:t>)</w:t>
+      </w:r>
+    </w:p>
+    <w:p>
+      <w:pPr>
+        <w:rPr>
+          <w:lang w:val="en-US"/>
+        </w:rPr>
+      </w:pPr>
+      <w:r>
+        <w:t xml:space="preserve">В файле </w:t>
+      </w:r>
+      <w:r>
+        <w:rPr>
+          <w:lang w:val="en-US"/>
+        </w:rPr>
+        <w:t>BCU.c:</w:t>
+      </w:r>
+    </w:p>
+    <w:p>
+      <w:pPr>
+        <w:pStyle w:val="a4"/>
+        <w:numPr>
+          <w:ilvl w:val="0"/>
+          <w:numId w:val="2"/>
+        </w:numPr>
+      </w:pPr>
+      <w:r>
+        <w:rPr>
+          <w:lang w:val="en-US"/>
+        </w:rPr>
+        <w:t>SetPoint</w:t>
+      </w:r>
+      <w:r>
+        <w:t>_</w:t>
+      </w:r>
+      <w:r>
+        <w:rPr>
+          <w:lang w:val="en-US"/>
+        </w:rPr>
+        <w:t>to</w:t>
+      </w:r>
+      <w:r>
+        <w:t>_</w:t>
+      </w:r>
+      <w:proofErr w:type="spellStart"/>
+      <w:r>
+        <w:rPr>
+          <w:lang w:val="en-US"/>
+        </w:rPr>
+        <w:t>ValveDutyCycle</w:t>
+      </w:r>
+      <w:proofErr w:type="spellEnd"/>
+      <w:r>
+        <w:t xml:space="preserve"> () </w:t>
+      </w:r>
+      <w:r>
+        <w:t>Перевод давления в клапане в ШИМ</w:t>
+      </w:r>
+    </w:p>
+    <w:p>
+      <w:pPr>
+        <w:pStyle w:val="a4"/>
+        <w:numPr>
+          <w:ilvl w:val="0"/>
+          <w:numId w:val="2"/>
+        </w:numPr>
+        <w:rPr>
+          <w:lang w:val="en-US"/>
+        </w:rPr>
+      </w:pPr>
+      <w:r>
+        <w:rPr>
+          <w:lang w:val="en-US"/>
+        </w:rPr>
+        <w:t xml:space="preserve">void </w:t>
+      </w:r>
+      <w:proofErr w:type="spellStart"/>
+      <w:r>
+        <w:rPr>
+          <w:lang w:val="en-US"/>
+        </w:rPr>
+        <w:t>SetPoint_Setting_PID</w:t>
+      </w:r>
+      <w:proofErr w:type="spellEnd"/>
+      <w:r>
+        <w:rPr>
+          <w:lang w:val="en-US"/>
+        </w:rPr>
+        <w:t xml:space="preserve"> () </w:t>
+      </w:r>
+      <w:r>
+        <w:t>Сам</w:t>
+      </w:r>
+      <w:r>
+        <w:rPr>
+          <w:lang w:val="en-US"/>
+        </w:rPr>
+        <w:t xml:space="preserve"> </w:t>
+      </w:r>
+      <w:r>
+        <w:t>ПИД</w:t>
+      </w:r>
+      <w:bookmarkStart w:id="0" w:name="_GoBack"/>
+      <w:bookmarkEnd w:id="0"/>
+    </w:p>
+    <w:p>
+      <w:pPr>
+        <w:rPr>
+          <w:lang w:val="en-US"/>
+        </w:rPr>
+      </w:pPr>
+    </w:p>
+    <w:p>
+      <w:pPr>
+        <w:rPr>
+          <w:lang w:val="en-US"/>
+        </w:rPr>
+      </w:pPr>
+    </w:p>
+    <w:p>
+      <w:r>
         <w:t>Информация по МК</w:t>
       </w:r>
     </w:p>
@@ -39,6 +483,7 @@
           <w:noProof/>
           <w:lang w:eastAsia="ru-RU"/>
         </w:rPr>
+        <w:lastRenderedPageBreak/>
         <w:drawing>
           <wp:inline distT="0" distB="0" distL="0" distR="0" wp14:anchorId="23F86463" wp14:editId="7558C1C1">
             <wp:extent cx="5940425" cy="5514340"/>
@@ -55,7 +500,7 @@
                     <pic:cNvPicPr/>
                   </pic:nvPicPr>
                   <pic:blipFill>
-                    <a:blip r:embed="rId4"/>
+                    <a:blip r:embed="rId5"/>
                     <a:stretch>
                       <a:fillRect/>
                     </a:stretch>
@@ -257,7 +702,7 @@
       </w:r>
     </w:p>
     <w:p>
-      <w:hyperlink r:id="rId5" w:history="1">
+      <w:hyperlink r:id="rId6" w:history="1">
         <w:r>
           <w:rPr>
             <w:rStyle w:val="a3"/>
@@ -267,7 +712,7 @@
       </w:hyperlink>
     </w:p>
     <w:p>
-      <w:hyperlink r:id="rId6" w:history="1">
+      <w:hyperlink r:id="rId7" w:history="1">
         <w:r>
           <w:rPr>
             <w:rStyle w:val="a3"/>
@@ -277,7 +722,7 @@
       </w:hyperlink>
     </w:p>
     <w:p>
-      <w:hyperlink r:id="rId7" w:history="1">
+      <w:hyperlink r:id="rId8" w:history="1">
         <w:r>
           <w:rPr>
             <w:rStyle w:val="a3"/>
@@ -287,7 +732,7 @@
       </w:hyperlink>
     </w:p>
     <w:p>
-      <w:hyperlink r:id="rId8" w:history="1">
+      <w:hyperlink r:id="rId9" w:history="1">
         <w:r>
           <w:rPr>
             <w:rStyle w:val="a3"/>
@@ -298,6 +743,10 @@
     </w:p>
     <w:p>
       <w:r>
+        <w:rPr>
+          <w:noProof/>
+          <w:lang w:eastAsia="ru-RU"/>
+        </w:rPr>
         <w:drawing>
           <wp:inline distT="0" distB="0" distL="0" distR="0" wp14:anchorId="5B52DB05" wp14:editId="4BA2CEFE">
             <wp:extent cx="5940425" cy="2535555"/>
@@ -314,7 +763,7 @@
                     <pic:cNvPicPr/>
                   </pic:nvPicPr>
                   <pic:blipFill>
-                    <a:blip r:embed="rId9"/>
+                    <a:blip r:embed="rId10"/>
                     <a:stretch>
                       <a:fillRect/>
                     </a:stretch>
@@ -334,8 +783,6 @@
           </wp:inline>
         </w:drawing>
       </w:r>
-      <w:bookmarkStart w:id="0" w:name="_GoBack"/>
-      <w:bookmarkEnd w:id="0"/>
     </w:p>
     <w:sectPr>
       <w:pgSz w:w="11906" w:h="16838"/>
@@ -345,6 +792,243 @@
     </w:sectPr>
   </w:body>
 </w:document>
+</file>
+
+<file path=word/numbering.xml><?xml version="1.0" encoding="utf-8"?>
+<w:numbering xmlns:wpc="http://schemas.microsoft.com/office/word/2010/wordprocessingCanvas" xmlns:mc="http://schemas.openxmlformats.org/markup-compatibility/2006" xmlns:o="urn:schemas-microsoft-com:office:office" xmlns:r="http://schemas.openxmlformats.org/officeDocument/2006/relationships" xmlns:m="http://schemas.openxmlformats.org/officeDocument/2006/math" xmlns:v="urn:schemas-microsoft-com:vml" xmlns:wp14="http://schemas.microsoft.com/office/word/2010/wordprocessingDrawing" xmlns:wp="http://schemas.openxmlformats.org/drawingml/2006/wordprocessingDrawing" xmlns:w10="urn:schemas-microsoft-com:office:word" xmlns:w="http://schemas.openxmlformats.org/wordprocessingml/2006/main" xmlns:w14="http://schemas.microsoft.com/office/word/2010/wordml" xmlns:w15="http://schemas.microsoft.com/office/word/2012/wordml" xmlns:wpg="http://schemas.microsoft.com/office/word/2010/wordprocessingGroup" xmlns:wpi="http://schemas.microsoft.com/office/word/2010/wordprocessingInk" xmlns:wne="http://schemas.microsoft.com/office/word/2006/wordml" xmlns:wps="http://schemas.microsoft.com/office/word/2010/wordprocessingShape" mc:Ignorable="w14 w15 wp14">
+  <w:abstractNum w:abstractNumId="0">
+    <w:nsid w:val="13F8502D"/>
+    <w:multiLevelType w:val="hybridMultilevel"/>
+    <w:tmpl w:val="1C3A4D1A"/>
+    <w:lvl w:ilvl="0" w:tplc="04190001">
+      <w:start w:val="1"/>
+      <w:numFmt w:val="bullet"/>
+      <w:lvlText w:val=""/>
+      <w:lvlJc w:val="left"/>
+      <w:pPr>
+        <w:ind w:left="720" w:hanging="360"/>
+      </w:pPr>
+      <w:rPr>
+        <w:rFonts w:ascii="Symbol" w:hAnsi="Symbol" w:hint="default"/>
+      </w:rPr>
+    </w:lvl>
+    <w:lvl w:ilvl="1" w:tplc="04190003" w:tentative="1">
+      <w:start w:val="1"/>
+      <w:numFmt w:val="bullet"/>
+      <w:lvlText w:val="o"/>
+      <w:lvlJc w:val="left"/>
+      <w:pPr>
+        <w:ind w:left="1440" w:hanging="360"/>
+      </w:pPr>
+      <w:rPr>
+        <w:rFonts w:ascii="Courier New" w:hAnsi="Courier New" w:cs="Courier New" w:hint="default"/>
+      </w:rPr>
+    </w:lvl>
+    <w:lvl w:ilvl="2" w:tplc="04190005" w:tentative="1">
+      <w:start w:val="1"/>
+      <w:numFmt w:val="bullet"/>
+      <w:lvlText w:val=""/>
+      <w:lvlJc w:val="left"/>
+      <w:pPr>
+        <w:ind w:left="2160" w:hanging="360"/>
+      </w:pPr>
+      <w:rPr>
+        <w:rFonts w:ascii="Wingdings" w:hAnsi="Wingdings" w:hint="default"/>
+      </w:rPr>
+    </w:lvl>
+    <w:lvl w:ilvl="3" w:tplc="04190001" w:tentative="1">
+      <w:start w:val="1"/>
+      <w:numFmt w:val="bullet"/>
+      <w:lvlText w:val=""/>
+      <w:lvlJc w:val="left"/>
+      <w:pPr>
+        <w:ind w:left="2880" w:hanging="360"/>
+      </w:pPr>
+      <w:rPr>
+        <w:rFonts w:ascii="Symbol" w:hAnsi="Symbol" w:hint="default"/>
+      </w:rPr>
+    </w:lvl>
+    <w:lvl w:ilvl="4" w:tplc="04190003" w:tentative="1">
+      <w:start w:val="1"/>
+      <w:numFmt w:val="bullet"/>
+      <w:lvlText w:val="o"/>
+      <w:lvlJc w:val="left"/>
+      <w:pPr>
+        <w:ind w:left="3600" w:hanging="360"/>
+      </w:pPr>
+      <w:rPr>
+        <w:rFonts w:ascii="Courier New" w:hAnsi="Courier New" w:cs="Courier New" w:hint="default"/>
+      </w:rPr>
+    </w:lvl>
+    <w:lvl w:ilvl="5" w:tplc="04190005" w:tentative="1">
+      <w:start w:val="1"/>
+      <w:numFmt w:val="bullet"/>
+      <w:lvlText w:val=""/>
+      <w:lvlJc w:val="left"/>
+      <w:pPr>
+        <w:ind w:left="4320" w:hanging="360"/>
+      </w:pPr>
+      <w:rPr>
+        <w:rFonts w:ascii="Wingdings" w:hAnsi="Wingdings" w:hint="default"/>
+      </w:rPr>
+    </w:lvl>
+    <w:lvl w:ilvl="6" w:tplc="04190001" w:tentative="1">
+      <w:start w:val="1"/>
+      <w:numFmt w:val="bullet"/>
+      <w:lvlText w:val=""/>
+      <w:lvlJc w:val="left"/>
+      <w:pPr>
+        <w:ind w:left="5040" w:hanging="360"/>
+      </w:pPr>
+      <w:rPr>
+        <w:rFonts w:ascii="Symbol" w:hAnsi="Symbol" w:hint="default"/>
+      </w:rPr>
+    </w:lvl>
+    <w:lvl w:ilvl="7" w:tplc="04190003" w:tentative="1">
+      <w:start w:val="1"/>
+      <w:numFmt w:val="bullet"/>
+      <w:lvlText w:val="o"/>
+      <w:lvlJc w:val="left"/>
+      <w:pPr>
+        <w:ind w:left="5760" w:hanging="360"/>
+      </w:pPr>
+      <w:rPr>
+        <w:rFonts w:ascii="Courier New" w:hAnsi="Courier New" w:cs="Courier New" w:hint="default"/>
+      </w:rPr>
+    </w:lvl>
+    <w:lvl w:ilvl="8" w:tplc="04190005" w:tentative="1">
+      <w:start w:val="1"/>
+      <w:numFmt w:val="bullet"/>
+      <w:lvlText w:val=""/>
+      <w:lvlJc w:val="left"/>
+      <w:pPr>
+        <w:ind w:left="6480" w:hanging="360"/>
+      </w:pPr>
+      <w:rPr>
+        <w:rFonts w:ascii="Wingdings" w:hAnsi="Wingdings" w:hint="default"/>
+      </w:rPr>
+    </w:lvl>
+  </w:abstractNum>
+  <w:abstractNum w:abstractNumId="1">
+    <w:nsid w:val="40A40632"/>
+    <w:multiLevelType w:val="hybridMultilevel"/>
+    <w:tmpl w:val="9A18110A"/>
+    <w:lvl w:ilvl="0" w:tplc="04190001">
+      <w:start w:val="1"/>
+      <w:numFmt w:val="bullet"/>
+      <w:lvlText w:val=""/>
+      <w:lvlJc w:val="left"/>
+      <w:pPr>
+        <w:ind w:left="720" w:hanging="360"/>
+      </w:pPr>
+      <w:rPr>
+        <w:rFonts w:ascii="Symbol" w:hAnsi="Symbol" w:hint="default"/>
+      </w:rPr>
+    </w:lvl>
+    <w:lvl w:ilvl="1" w:tplc="04190003" w:tentative="1">
+      <w:start w:val="1"/>
+      <w:numFmt w:val="bullet"/>
+      <w:lvlText w:val="o"/>
+      <w:lvlJc w:val="left"/>
+      <w:pPr>
+        <w:ind w:left="1440" w:hanging="360"/>
+      </w:pPr>
+      <w:rPr>
+        <w:rFonts w:ascii="Courier New" w:hAnsi="Courier New" w:cs="Courier New" w:hint="default"/>
+      </w:rPr>
+    </w:lvl>
+    <w:lvl w:ilvl="2" w:tplc="04190005" w:tentative="1">
+      <w:start w:val="1"/>
+      <w:numFmt w:val="bullet"/>
+      <w:lvlText w:val=""/>
+      <w:lvlJc w:val="left"/>
+      <w:pPr>
+        <w:ind w:left="2160" w:hanging="360"/>
+      </w:pPr>
+      <w:rPr>
+        <w:rFonts w:ascii="Wingdings" w:hAnsi="Wingdings" w:hint="default"/>
+      </w:rPr>
+    </w:lvl>
+    <w:lvl w:ilvl="3" w:tplc="04190001" w:tentative="1">
+      <w:start w:val="1"/>
+      <w:numFmt w:val="bullet"/>
+      <w:lvlText w:val=""/>
+      <w:lvlJc w:val="left"/>
+      <w:pPr>
+        <w:ind w:left="2880" w:hanging="360"/>
+      </w:pPr>
+      <w:rPr>
+        <w:rFonts w:ascii="Symbol" w:hAnsi="Symbol" w:hint="default"/>
+      </w:rPr>
+    </w:lvl>
+    <w:lvl w:ilvl="4" w:tplc="04190003" w:tentative="1">
+      <w:start w:val="1"/>
+      <w:numFmt w:val="bullet"/>
+      <w:lvlText w:val="o"/>
+      <w:lvlJc w:val="left"/>
+      <w:pPr>
+        <w:ind w:left="3600" w:hanging="360"/>
+      </w:pPr>
+      <w:rPr>
+        <w:rFonts w:ascii="Courier New" w:hAnsi="Courier New" w:cs="Courier New" w:hint="default"/>
+      </w:rPr>
+    </w:lvl>
+    <w:lvl w:ilvl="5" w:tplc="04190005" w:tentative="1">
+      <w:start w:val="1"/>
+      <w:numFmt w:val="bullet"/>
+      <w:lvlText w:val=""/>
+      <w:lvlJc w:val="left"/>
+      <w:pPr>
+        <w:ind w:left="4320" w:hanging="360"/>
+      </w:pPr>
+      <w:rPr>
+        <w:rFonts w:ascii="Wingdings" w:hAnsi="Wingdings" w:hint="default"/>
+      </w:rPr>
+    </w:lvl>
+    <w:lvl w:ilvl="6" w:tplc="04190001" w:tentative="1">
+      <w:start w:val="1"/>
+      <w:numFmt w:val="bullet"/>
+      <w:lvlText w:val=""/>
+      <w:lvlJc w:val="left"/>
+      <w:pPr>
+        <w:ind w:left="5040" w:hanging="360"/>
+      </w:pPr>
+      <w:rPr>
+        <w:rFonts w:ascii="Symbol" w:hAnsi="Symbol" w:hint="default"/>
+      </w:rPr>
+    </w:lvl>
+    <w:lvl w:ilvl="7" w:tplc="04190003" w:tentative="1">
+      <w:start w:val="1"/>
+      <w:numFmt w:val="bullet"/>
+      <w:lvlText w:val="o"/>
+      <w:lvlJc w:val="left"/>
+      <w:pPr>
+        <w:ind w:left="5760" w:hanging="360"/>
+      </w:pPr>
+      <w:rPr>
+        <w:rFonts w:ascii="Courier New" w:hAnsi="Courier New" w:cs="Courier New" w:hint="default"/>
+      </w:rPr>
+    </w:lvl>
+    <w:lvl w:ilvl="8" w:tplc="04190005" w:tentative="1">
+      <w:start w:val="1"/>
+      <w:numFmt w:val="bullet"/>
+      <w:lvlText w:val=""/>
+      <w:lvlJc w:val="left"/>
+      <w:pPr>
+        <w:ind w:left="6480" w:hanging="360"/>
+      </w:pPr>
+      <w:rPr>
+        <w:rFonts w:ascii="Wingdings" w:hAnsi="Wingdings" w:hint="default"/>
+      </w:rPr>
+    </w:lvl>
+  </w:abstractNum>
+  <w:num w:numId="1">
+    <w:abstractNumId w:val="1"/>
+  </w:num>
+  <w:num w:numId="2">
+    <w:abstractNumId w:val="0"/>
+  </w:num>
+</w:numbering>
 </file>
 
 <file path=word/styles.xml><?xml version="1.0" encoding="utf-8"?>
@@ -779,6 +1463,17 @@
       <w:u w:val="single"/>
     </w:rPr>
   </w:style>
+  <w:style w:type="paragraph" w:styleId="a4">
+    <w:name w:val="List Paragraph"/>
+    <w:basedOn w:val="a"/>
+    <w:uiPriority w:val="34"/>
+    <w:qFormat/>
+    <w:rsid w:val="001D5E6D"/>
+    <w:pPr>
+      <w:ind w:left="720"/>
+      <w:contextualSpacing/>
+    </w:pPr>
+  </w:style>
 </w:styles>
 </file>
 

</xml_diff>

<commit_message>
Changed CAN speed to 500kB and some explanations to reedme
</commit_message>
<xml_diff>
--- a/reedme.docx
+++ b/reedme.docx
@@ -143,8 +143,13 @@
         </w:rPr>
         <w:tab/>
       </w:r>
-      <w:r>
-        <w:t xml:space="preserve">NeededBrakePressure = </w:t>
+      <w:proofErr w:type="spellStart"/>
+      <w:r>
+        <w:t>NeededBrakePressure</w:t>
+      </w:r>
+      <w:proofErr w:type="spellEnd"/>
+      <w:r>
+        <w:t xml:space="preserve"> = </w:t>
       </w:r>
       <w:proofErr w:type="spellStart"/>
       <w:r>
@@ -167,6 +172,7 @@
       <w:r>
         <w:tab/>
       </w:r>
+      <w:proofErr w:type="spellStart"/>
       <w:r>
         <w:rPr>
           <w:lang w:val="en-US"/>
@@ -178,14 +184,35 @@
         <w:rPr>
           <w:lang w:val="en-US"/>
         </w:rPr>
-        <w:t>AddTxMessage(</w:t>
+        <w:t>AddTxMessage</w:t>
+      </w:r>
+      <w:proofErr w:type="spellEnd"/>
+      <w:r>
+        <w:rPr>
+          <w:lang w:val="en-US"/>
+        </w:rPr>
+        <w:t>(</w:t>
       </w:r>
       <w:proofErr w:type="gramEnd"/>
       <w:r>
         <w:rPr>
           <w:lang w:val="en-US"/>
         </w:rPr>
-        <w:t xml:space="preserve">&amp;hcan2, &amp;pTxHeader, </w:t>
+        <w:t>&amp;hcan2, &amp;</w:t>
+      </w:r>
+      <w:proofErr w:type="spellStart"/>
+      <w:r>
+        <w:rPr>
+          <w:lang w:val="en-US"/>
+        </w:rPr>
+        <w:t>pTxHeader</w:t>
+      </w:r>
+      <w:proofErr w:type="spellEnd"/>
+      <w:r>
+        <w:rPr>
+          <w:lang w:val="en-US"/>
+        </w:rPr>
+        <w:t xml:space="preserve">, </w:t>
       </w:r>
       <w:proofErr w:type="spellStart"/>
       <w:r>
@@ -216,7 +243,13 @@
         <w:t>);</w:t>
       </w:r>
     </w:p>
-    <w:p/>
+    <w:p>
+      <w:pPr>
+        <w:rPr>
+          <w:lang w:val="en-US"/>
+        </w:rPr>
+      </w:pPr>
+    </w:p>
     <w:p>
       <w:r>
         <w:t xml:space="preserve">Большинство операций происходит в файле в </w:t>
@@ -353,12 +386,14 @@
           <w:numId w:val="2"/>
         </w:numPr>
       </w:pPr>
+      <w:proofErr w:type="spellStart"/>
       <w:r>
         <w:rPr>
           <w:lang w:val="en-US"/>
         </w:rPr>
         <w:t>SetPoint</w:t>
       </w:r>
+      <w:proofErr w:type="spellEnd"/>
       <w:r>
         <w:t>_</w:t>
       </w:r>
@@ -429,8 +464,6 @@
       <w:r>
         <w:t>ПИД</w:t>
       </w:r>
-      <w:bookmarkStart w:id="0" w:name="_GoBack"/>
-      <w:bookmarkEnd w:id="0"/>
     </w:p>
     <w:p>
       <w:pPr>
@@ -627,7 +660,72 @@
       <w:proofErr w:type="spellEnd"/>
     </w:p>
     <w:p>
-      <w:r>
+      <w:pPr>
+        <w:rPr>
+          <w:lang w:val="en-US"/>
+        </w:rPr>
+      </w:pPr>
+      <w:r>
+        <w:rPr>
+          <w:lang w:val="en-US"/>
+        </w:rPr>
+        <w:t xml:space="preserve">CAN </w:t>
+      </w:r>
+      <w:r>
+        <w:t xml:space="preserve">тактируется от </w:t>
+      </w:r>
+      <w:r>
+        <w:rPr>
+          <w:lang w:val="en-US"/>
+        </w:rPr>
+        <w:t xml:space="preserve">APB1 </w:t>
+      </w:r>
+      <w:r>
+        <w:rPr>
+          <w:lang w:val="en-US"/>
+        </w:rPr>
+        <w:drawing>
+          <wp:inline distT="0" distB="0" distL="0" distR="0" wp14:anchorId="5C14EC42" wp14:editId="69F8C37B">
+            <wp:extent cx="5940425" cy="2367280"/>
+            <wp:effectExtent l="0" t="0" r="3175" b="0"/>
+            <wp:docPr id="3" name="Рисунок 3"/>
+            <wp:cNvGraphicFramePr>
+              <a:graphicFrameLocks xmlns:a="http://schemas.openxmlformats.org/drawingml/2006/main" noChangeAspect="1"/>
+            </wp:cNvGraphicFramePr>
+            <a:graphic xmlns:a="http://schemas.openxmlformats.org/drawingml/2006/main">
+              <a:graphicData uri="http://schemas.openxmlformats.org/drawingml/2006/picture">
+                <pic:pic xmlns:pic="http://schemas.openxmlformats.org/drawingml/2006/picture">
+                  <pic:nvPicPr>
+                    <pic:cNvPr id="1" name=""/>
+                    <pic:cNvPicPr/>
+                  </pic:nvPicPr>
+                  <pic:blipFill>
+                    <a:blip r:embed="rId6"/>
+                    <a:stretch>
+                      <a:fillRect/>
+                    </a:stretch>
+                  </pic:blipFill>
+                  <pic:spPr>
+                    <a:xfrm>
+                      <a:off x="0" y="0"/>
+                      <a:ext cx="5940425" cy="2367280"/>
+                    </a:xfrm>
+                    <a:prstGeom prst="rect">
+                      <a:avLst/>
+                    </a:prstGeom>
+                  </pic:spPr>
+                </pic:pic>
+              </a:graphicData>
+            </a:graphic>
+          </wp:inline>
+        </w:drawing>
+      </w:r>
+      <w:bookmarkStart w:id="0" w:name="_GoBack"/>
+      <w:bookmarkEnd w:id="0"/>
+    </w:p>
+    <w:p>
+      <w:r>
+        <w:lastRenderedPageBreak/>
         <w:t>Информация по датчику и клапану.</w:t>
       </w:r>
     </w:p>
@@ -670,7 +768,10 @@
     </w:p>
     <w:p>
       <w:r>
-        <w:t xml:space="preserve">Минимальное устанавливаемое давление: </w:t>
+        <w:t>Максимальное</w:t>
+      </w:r>
+      <w:r>
+        <w:t xml:space="preserve"> устанавливаемое давление: </w:t>
       </w:r>
       <w:r>
         <w:rPr>
@@ -702,7 +803,7 @@
       </w:r>
     </w:p>
     <w:p>
-      <w:hyperlink r:id="rId6" w:history="1">
+      <w:hyperlink r:id="rId7" w:history="1">
         <w:r>
           <w:rPr>
             <w:rStyle w:val="a3"/>
@@ -712,7 +813,7 @@
       </w:hyperlink>
     </w:p>
     <w:p>
-      <w:hyperlink r:id="rId7" w:history="1">
+      <w:hyperlink r:id="rId8" w:history="1">
         <w:r>
           <w:rPr>
             <w:rStyle w:val="a3"/>
@@ -722,7 +823,7 @@
       </w:hyperlink>
     </w:p>
     <w:p>
-      <w:hyperlink r:id="rId8" w:history="1">
+      <w:hyperlink r:id="rId9" w:history="1">
         <w:r>
           <w:rPr>
             <w:rStyle w:val="a3"/>
@@ -732,7 +833,7 @@
       </w:hyperlink>
     </w:p>
     <w:p>
-      <w:hyperlink r:id="rId9" w:history="1">
+      <w:hyperlink r:id="rId10" w:history="1">
         <w:r>
           <w:rPr>
             <w:rStyle w:val="a3"/>
@@ -763,7 +864,7 @@
                     <pic:cNvPicPr/>
                   </pic:nvPicPr>
                   <pic:blipFill>
-                    <a:blip r:embed="rId10"/>
+                    <a:blip r:embed="rId11"/>
                     <a:stretch>
                       <a:fillRect/>
                     </a:stretch>

</xml_diff>